<commit_message>
Update Theo Locatti 7°3 micropocesadores.docx
</commit_message>
<xml_diff>
--- a/Theo Locatti 7°3 micropocesadores.docx
+++ b/Theo Locatti 7°3 micropocesadores.docx
@@ -5,10 +5,6 @@
     <w:p>
       <w:pPr>
         <w:pStyle w:val="Prrafodelista"/>
-        <w:numPr>
-          <w:ilvl w:val="0"/>
-          <w:numId w:val="1"/>
-        </w:numPr>
         <w:rPr>
           <w:sz w:val="28"/>
           <w:szCs w:val="28"/>
@@ -28,21 +24,12 @@
         </w:rPr>
         <w:t xml:space="preserve"> </w:t>
       </w:r>
-      <w:proofErr w:type="spellStart"/>
-      <w:r>
-        <w:rPr>
-          <w:sz w:val="28"/>
-          <w:szCs w:val="28"/>
-        </w:rPr>
-        <w:t>Von</w:t>
-      </w:r>
-      <w:proofErr w:type="spellEnd"/>
-      <w:r>
-        <w:rPr>
-          <w:sz w:val="28"/>
-          <w:szCs w:val="28"/>
-        </w:rPr>
-        <w:t xml:space="preserve"> Neumann</w:t>
+      <w:r>
+        <w:rPr>
+          <w:sz w:val="28"/>
+          <w:szCs w:val="28"/>
+        </w:rPr>
+        <w:t>Von Neumann</w:t>
       </w:r>
       <w:r>
         <w:rPr>
@@ -125,23 +112,7 @@
           <w:sz w:val="28"/>
           <w:szCs w:val="28"/>
         </w:rPr>
-        <w:t xml:space="preserve">La UCP se </w:t>
-      </w:r>
-      <w:proofErr w:type="spellStart"/>
-      <w:r>
-        <w:rPr>
-          <w:sz w:val="28"/>
-          <w:szCs w:val="28"/>
-        </w:rPr>
-        <w:t>cominuca</w:t>
-      </w:r>
-      <w:proofErr w:type="spellEnd"/>
-      <w:r>
-        <w:rPr>
-          <w:sz w:val="28"/>
-          <w:szCs w:val="28"/>
-        </w:rPr>
-        <w:t xml:space="preserve"> a través de un solo bus con un banco de memoria en donde se almacenan los códigos de instrucción del programa, como los datos que serán procesados por este.</w:t>
+        <w:t>La UCP se cominuca a través de un solo bus con un banco de memoria en donde se almacenan los códigos de instrucción del programa, como los datos que serán procesados por este.</w:t>
       </w:r>
     </w:p>
     <w:p>
@@ -236,21 +207,12 @@
                 <w:szCs w:val="28"/>
               </w:rPr>
             </w:pPr>
-            <w:proofErr w:type="spellStart"/>
-            <w:r>
-              <w:rPr>
-                <w:sz w:val="28"/>
-                <w:szCs w:val="28"/>
-              </w:rPr>
-              <w:t>Von</w:t>
-            </w:r>
-            <w:proofErr w:type="spellEnd"/>
-            <w:r>
-              <w:rPr>
-                <w:sz w:val="28"/>
-                <w:szCs w:val="28"/>
-              </w:rPr>
-              <w:t xml:space="preserve"> Neumann</w:t>
+            <w:r>
+              <w:rPr>
+                <w:sz w:val="28"/>
+                <w:szCs w:val="28"/>
+              </w:rPr>
+              <w:t>Von Neumann</w:t>
             </w:r>
           </w:p>
         </w:tc>
@@ -301,23 +263,7 @@
                 <w:sz w:val="28"/>
                 <w:szCs w:val="28"/>
               </w:rPr>
-              <w:t>ZEN (</w:t>
-            </w:r>
-            <w:proofErr w:type="spellStart"/>
-            <w:r>
-              <w:rPr>
-                <w:sz w:val="28"/>
-                <w:szCs w:val="28"/>
-              </w:rPr>
-              <w:t>Amd</w:t>
-            </w:r>
-            <w:proofErr w:type="spellEnd"/>
-            <w:r>
-              <w:rPr>
-                <w:sz w:val="28"/>
-                <w:szCs w:val="28"/>
-              </w:rPr>
-              <w:t>)</w:t>
+              <w:t>ZEN (Amd)</w:t>
             </w:r>
           </w:p>
         </w:tc>
@@ -636,23 +582,7 @@
           <w:sz w:val="28"/>
           <w:szCs w:val="28"/>
         </w:rPr>
-        <w:t xml:space="preserve">Los buses que tiene la arquitectura de </w:t>
-      </w:r>
-      <w:proofErr w:type="spellStart"/>
-      <w:r>
-        <w:rPr>
-          <w:sz w:val="28"/>
-          <w:szCs w:val="28"/>
-        </w:rPr>
-        <w:t>Von</w:t>
-      </w:r>
-      <w:proofErr w:type="spellEnd"/>
-      <w:r>
-        <w:rPr>
-          <w:sz w:val="28"/>
-          <w:szCs w:val="28"/>
-        </w:rPr>
-        <w:t xml:space="preserve"> Neumann es:</w:t>
+        <w:t>Los buses que tiene la arquitectura de Von Neumann es:</w:t>
       </w:r>
     </w:p>
     <w:p>
@@ -845,23 +775,7 @@
           <w:sz w:val="28"/>
           <w:szCs w:val="28"/>
         </w:rPr>
-        <w:t xml:space="preserve">CS (chip </w:t>
-      </w:r>
-      <w:proofErr w:type="spellStart"/>
-      <w:r>
-        <w:rPr>
-          <w:sz w:val="28"/>
-          <w:szCs w:val="28"/>
-        </w:rPr>
-        <w:t>select</w:t>
-      </w:r>
-      <w:proofErr w:type="spellEnd"/>
-      <w:r>
-        <w:rPr>
-          <w:sz w:val="28"/>
-          <w:szCs w:val="28"/>
-        </w:rPr>
-        <w:t>): Activa el chip a utilizar</w:t>
+        <w:t>CS (chip select): Activa el chip a utilizar</w:t>
       </w:r>
     </w:p>
     <w:p>
@@ -876,21 +790,12 @@
           <w:szCs w:val="28"/>
         </w:rPr>
       </w:pPr>
-      <w:proofErr w:type="spellStart"/>
-      <w:r>
-        <w:rPr>
-          <w:sz w:val="28"/>
-          <w:szCs w:val="28"/>
-        </w:rPr>
-        <w:t>Ready</w:t>
-      </w:r>
-      <w:proofErr w:type="spellEnd"/>
-      <w:r>
-        <w:rPr>
-          <w:sz w:val="28"/>
-          <w:szCs w:val="28"/>
-        </w:rPr>
-        <w:t xml:space="preserve">: </w:t>
+      <w:r>
+        <w:rPr>
+          <w:sz w:val="28"/>
+          <w:szCs w:val="28"/>
+        </w:rPr>
+        <w:t xml:space="preserve">Ready: </w:t>
       </w:r>
       <w:r>
         <w:rPr>
@@ -1293,23 +1198,7 @@
           <w:sz w:val="28"/>
           <w:szCs w:val="28"/>
         </w:rPr>
-        <w:t xml:space="preserve">¿Qué puntos tendrías en cuenta a la hora de elegir un procesador </w:t>
-      </w:r>
-      <w:proofErr w:type="spellStart"/>
-      <w:r>
-        <w:rPr>
-          <w:sz w:val="28"/>
-          <w:szCs w:val="28"/>
-        </w:rPr>
-        <w:t>gamers</w:t>
-      </w:r>
-      <w:proofErr w:type="spellEnd"/>
-      <w:r>
-        <w:rPr>
-          <w:sz w:val="28"/>
-          <w:szCs w:val="28"/>
-        </w:rPr>
-        <w:t xml:space="preserve"> y un desktop?</w:t>
+        <w:t>¿Qué puntos tendrías en cuenta a la hora de elegir un procesador gamers y un desktop?</w:t>
       </w:r>
     </w:p>
     <w:p>
@@ -1360,39 +1249,7 @@
           <w:sz w:val="28"/>
           <w:szCs w:val="28"/>
         </w:rPr>
-        <w:t xml:space="preserve"> el procesador. </w:t>
-      </w:r>
-      <w:proofErr w:type="spellStart"/>
-      <w:r>
-        <w:rPr>
-          <w:sz w:val="28"/>
-          <w:szCs w:val="28"/>
-        </w:rPr>
-        <w:t>Eligiria</w:t>
-      </w:r>
-      <w:proofErr w:type="spellEnd"/>
-      <w:r>
-        <w:rPr>
-          <w:sz w:val="28"/>
-          <w:szCs w:val="28"/>
-        </w:rPr>
-        <w:t xml:space="preserve"> un </w:t>
-      </w:r>
-      <w:proofErr w:type="spellStart"/>
-      <w:r>
-        <w:rPr>
-          <w:sz w:val="28"/>
-          <w:szCs w:val="28"/>
-        </w:rPr>
-        <w:t>amd</w:t>
-      </w:r>
-      <w:proofErr w:type="spellEnd"/>
-      <w:r>
-        <w:rPr>
-          <w:sz w:val="28"/>
-          <w:szCs w:val="28"/>
-        </w:rPr>
-        <w:t xml:space="preserve"> </w:t>
+        <w:t xml:space="preserve"> el procesador. Eligiria un amd </w:t>
       </w:r>
       <w:r>
         <w:rPr>
@@ -1406,23 +1263,7 @@
           <w:sz w:val="28"/>
           <w:szCs w:val="28"/>
         </w:rPr>
-        <w:t xml:space="preserve">5 3600 como </w:t>
-      </w:r>
-      <w:proofErr w:type="spellStart"/>
-      <w:r>
-        <w:rPr>
-          <w:sz w:val="28"/>
-          <w:szCs w:val="28"/>
-        </w:rPr>
-        <w:t>gamers</w:t>
-      </w:r>
-      <w:proofErr w:type="spellEnd"/>
-      <w:r>
-        <w:rPr>
-          <w:sz w:val="28"/>
-          <w:szCs w:val="28"/>
-        </w:rPr>
-        <w:t xml:space="preserve"> y un </w:t>
+        <w:t xml:space="preserve">5 3600 como gamers y un </w:t>
       </w:r>
       <w:r>
         <w:rPr>
@@ -1475,39 +1316,7 @@
           <w:sz w:val="28"/>
           <w:szCs w:val="28"/>
         </w:rPr>
-        <w:t xml:space="preserve">¿En qué consiste el </w:t>
-      </w:r>
-      <w:proofErr w:type="spellStart"/>
-      <w:r>
-        <w:rPr>
-          <w:sz w:val="28"/>
-          <w:szCs w:val="28"/>
-        </w:rPr>
-        <w:t>hyper</w:t>
-      </w:r>
-      <w:proofErr w:type="spellEnd"/>
-      <w:r>
-        <w:rPr>
-          <w:sz w:val="28"/>
-          <w:szCs w:val="28"/>
-        </w:rPr>
-        <w:t xml:space="preserve"> </w:t>
-      </w:r>
-      <w:proofErr w:type="spellStart"/>
-      <w:r>
-        <w:rPr>
-          <w:sz w:val="28"/>
-          <w:szCs w:val="28"/>
-        </w:rPr>
-        <w:t>threading</w:t>
-      </w:r>
-      <w:proofErr w:type="spellEnd"/>
-      <w:r>
-        <w:rPr>
-          <w:sz w:val="28"/>
-          <w:szCs w:val="28"/>
-        </w:rPr>
-        <w:t xml:space="preserve"> y cuales son beneficios que aporta?</w:t>
+        <w:t>¿En qué consiste el hyper threading y cuales son beneficios que aporta?</w:t>
       </w:r>
     </w:p>
     <w:p>
@@ -1851,13 +1660,13 @@
         <w:tblLook w:val="04A0" w:firstRow="1" w:lastRow="0" w:firstColumn="1" w:lastColumn="0" w:noHBand="0" w:noVBand="1"/>
       </w:tblPr>
       <w:tblGrid>
-        <w:gridCol w:w="1780"/>
-        <w:gridCol w:w="1714"/>
-        <w:gridCol w:w="1715"/>
-        <w:gridCol w:w="1328"/>
-        <w:gridCol w:w="918"/>
-        <w:gridCol w:w="1070"/>
-        <w:gridCol w:w="792"/>
+        <w:gridCol w:w="1776"/>
+        <w:gridCol w:w="1690"/>
+        <w:gridCol w:w="1691"/>
+        <w:gridCol w:w="1309"/>
+        <w:gridCol w:w="905"/>
+        <w:gridCol w:w="1055"/>
+        <w:gridCol w:w="891"/>
       </w:tblGrid>
       <w:tr>
         <w:trPr>
@@ -1958,7 +1767,41 @@
                 <w:szCs w:val="28"/>
               </w:rPr>
             </w:pPr>
-            <w:proofErr w:type="spellStart"/>
+            <w:r>
+              <w:rPr>
+                <w:sz w:val="28"/>
+                <w:szCs w:val="28"/>
+              </w:rPr>
+              <w:t xml:space="preserve">N° </w:t>
+            </w:r>
+          </w:p>
+          <w:p>
+            <w:pPr>
+              <w:rPr>
+                <w:sz w:val="28"/>
+                <w:szCs w:val="28"/>
+              </w:rPr>
+            </w:pPr>
+            <w:r>
+              <w:rPr>
+                <w:sz w:val="28"/>
+                <w:szCs w:val="28"/>
+              </w:rPr>
+              <w:t>Nucleos</w:t>
+            </w:r>
+          </w:p>
+        </w:tc>
+        <w:tc>
+          <w:tcPr>
+            <w:tcW w:w="918" w:type="dxa"/>
+          </w:tcPr>
+          <w:p>
+            <w:pPr>
+              <w:rPr>
+                <w:sz w:val="28"/>
+                <w:szCs w:val="28"/>
+              </w:rPr>
+            </w:pPr>
             <w:r>
               <w:rPr>
                 <w:sz w:val="28"/>
@@ -1966,53 +1809,6 @@
               </w:rPr>
               <w:t>N°</w:t>
             </w:r>
-            <w:proofErr w:type="spellEnd"/>
-            <w:r>
-              <w:rPr>
-                <w:sz w:val="28"/>
-                <w:szCs w:val="28"/>
-              </w:rPr>
-              <w:t xml:space="preserve"> </w:t>
-            </w:r>
-          </w:p>
-          <w:p>
-            <w:pPr>
-              <w:rPr>
-                <w:sz w:val="28"/>
-                <w:szCs w:val="28"/>
-              </w:rPr>
-            </w:pPr>
-            <w:proofErr w:type="spellStart"/>
-            <w:r>
-              <w:rPr>
-                <w:sz w:val="28"/>
-                <w:szCs w:val="28"/>
-              </w:rPr>
-              <w:t>Nucleos</w:t>
-            </w:r>
-            <w:proofErr w:type="spellEnd"/>
-          </w:p>
-        </w:tc>
-        <w:tc>
-          <w:tcPr>
-            <w:tcW w:w="918" w:type="dxa"/>
-          </w:tcPr>
-          <w:p>
-            <w:pPr>
-              <w:rPr>
-                <w:sz w:val="28"/>
-                <w:szCs w:val="28"/>
-              </w:rPr>
-            </w:pPr>
-            <w:proofErr w:type="spellStart"/>
-            <w:r>
-              <w:rPr>
-                <w:sz w:val="28"/>
-                <w:szCs w:val="28"/>
-              </w:rPr>
-              <w:t>N°</w:t>
-            </w:r>
-            <w:proofErr w:type="spellEnd"/>
           </w:p>
           <w:p>
             <w:pPr>
@@ -2214,17 +2010,8 @@
                 <w:sz w:val="28"/>
                 <w:szCs w:val="28"/>
               </w:rPr>
-              <w:t xml:space="preserve">9 </w:t>
-            </w:r>
-            <w:proofErr w:type="spellStart"/>
-            <w:r>
-              <w:rPr>
-                <w:sz w:val="28"/>
-                <w:szCs w:val="28"/>
-              </w:rPr>
-              <w:t>mb</w:t>
-            </w:r>
-            <w:proofErr w:type="spellEnd"/>
+              <w:t>9 mb</w:t>
+            </w:r>
           </w:p>
         </w:tc>
         <w:tc>
@@ -2259,31 +2046,21 @@
           <w:p>
             <w:pPr>
               <w:rPr>
-                <w:sz w:val="28"/>
-                <w:szCs w:val="28"/>
-              </w:rPr>
-            </w:pPr>
-            <w:r>
-              <w:rPr>
-                <w:sz w:val="28"/>
-                <w:szCs w:val="28"/>
-              </w:rPr>
-              <w:t>AMD Ryzen</w:t>
-            </w:r>
-          </w:p>
-          <w:p>
-            <w:pPr>
-              <w:rPr>
-                <w:sz w:val="28"/>
-                <w:szCs w:val="28"/>
-              </w:rPr>
-            </w:pPr>
-            <w:r>
-              <w:rPr>
-                <w:sz w:val="28"/>
-                <w:szCs w:val="28"/>
-              </w:rPr>
-              <w:t>5 3600</w:t>
+                <w:rFonts w:cstheme="minorHAnsi"/>
+                <w:bCs/>
+                <w:sz w:val="28"/>
+                <w:szCs w:val="28"/>
+              </w:rPr>
+            </w:pPr>
+            <w:r>
+              <w:rPr>
+                <w:rFonts w:eastAsia="Calibri" w:cstheme="minorHAnsi"/>
+                <w:bCs/>
+                <w:color w:val="000000"/>
+                <w:sz w:val="28"/>
+                <w:szCs w:val="28"/>
+              </w:rPr>
+              <w:t>AMD Ryzen™  5 3600</w:t>
             </w:r>
           </w:p>
         </w:tc>
@@ -2294,10 +2071,19 @@
           <w:p>
             <w:pPr>
               <w:rPr>
-                <w:sz w:val="28"/>
-                <w:szCs w:val="28"/>
-              </w:rPr>
-            </w:pPr>
+                <w:rFonts w:cstheme="minorHAnsi"/>
+                <w:sz w:val="28"/>
+                <w:szCs w:val="28"/>
+              </w:rPr>
+            </w:pPr>
+            <w:r>
+              <w:rPr>
+                <w:rFonts w:cstheme="minorHAnsi"/>
+                <w:sz w:val="28"/>
+                <w:szCs w:val="28"/>
+              </w:rPr>
+              <w:t>3.60GHz</w:t>
+            </w:r>
           </w:p>
         </w:tc>
         <w:tc>
@@ -2307,10 +2093,19 @@
           <w:p>
             <w:pPr>
               <w:rPr>
-                <w:sz w:val="28"/>
-                <w:szCs w:val="28"/>
-              </w:rPr>
-            </w:pPr>
+                <w:rFonts w:cstheme="minorHAnsi"/>
+                <w:sz w:val="28"/>
+                <w:szCs w:val="28"/>
+              </w:rPr>
+            </w:pPr>
+            <w:r>
+              <w:rPr>
+                <w:rFonts w:cstheme="minorHAnsi"/>
+                <w:sz w:val="28"/>
+                <w:szCs w:val="28"/>
+              </w:rPr>
+              <w:t>4.20GHz</w:t>
+            </w:r>
           </w:p>
         </w:tc>
         <w:tc>
@@ -2320,10 +2115,19 @@
           <w:p>
             <w:pPr>
               <w:rPr>
-                <w:sz w:val="28"/>
-                <w:szCs w:val="28"/>
-              </w:rPr>
-            </w:pPr>
+                <w:rFonts w:cstheme="minorHAnsi"/>
+                <w:sz w:val="28"/>
+                <w:szCs w:val="28"/>
+              </w:rPr>
+            </w:pPr>
+            <w:r>
+              <w:rPr>
+                <w:rFonts w:cstheme="minorHAnsi"/>
+                <w:sz w:val="28"/>
+                <w:szCs w:val="28"/>
+              </w:rPr>
+              <w:t>6</w:t>
+            </w:r>
           </w:p>
         </w:tc>
         <w:tc>
@@ -2333,10 +2137,19 @@
           <w:p>
             <w:pPr>
               <w:rPr>
-                <w:sz w:val="28"/>
-                <w:szCs w:val="28"/>
-              </w:rPr>
-            </w:pPr>
+                <w:rFonts w:cstheme="minorHAnsi"/>
+                <w:sz w:val="28"/>
+                <w:szCs w:val="28"/>
+              </w:rPr>
+            </w:pPr>
+            <w:r>
+              <w:rPr>
+                <w:rFonts w:cstheme="minorHAnsi"/>
+                <w:sz w:val="28"/>
+                <w:szCs w:val="28"/>
+              </w:rPr>
+              <w:t>12</w:t>
+            </w:r>
           </w:p>
         </w:tc>
         <w:tc>
@@ -2346,10 +2159,19 @@
           <w:p>
             <w:pPr>
               <w:rPr>
-                <w:sz w:val="28"/>
-                <w:szCs w:val="28"/>
-              </w:rPr>
-            </w:pPr>
+                <w:rFonts w:cstheme="minorHAnsi"/>
+                <w:sz w:val="28"/>
+                <w:szCs w:val="28"/>
+              </w:rPr>
+            </w:pPr>
+            <w:r>
+              <w:rPr>
+                <w:rFonts w:cstheme="minorHAnsi"/>
+                <w:sz w:val="28"/>
+                <w:szCs w:val="28"/>
+              </w:rPr>
+              <w:t>32MB</w:t>
+            </w:r>
           </w:p>
         </w:tc>
         <w:tc>
@@ -2359,10 +2181,19 @@
           <w:p>
             <w:pPr>
               <w:rPr>
-                <w:sz w:val="28"/>
-                <w:szCs w:val="28"/>
-              </w:rPr>
-            </w:pPr>
+                <w:rFonts w:cstheme="minorHAnsi"/>
+                <w:sz w:val="28"/>
+                <w:szCs w:val="28"/>
+              </w:rPr>
+            </w:pPr>
+            <w:r>
+              <w:rPr>
+                <w:rFonts w:cstheme="minorHAnsi"/>
+                <w:sz w:val="28"/>
+                <w:szCs w:val="28"/>
+              </w:rPr>
+              <w:t>65W</w:t>
+            </w:r>
           </w:p>
         </w:tc>
       </w:tr>
@@ -2377,40 +2208,21 @@
           <w:p>
             <w:pPr>
               <w:rPr>
-                <w:sz w:val="28"/>
-                <w:szCs w:val="28"/>
-              </w:rPr>
-            </w:pPr>
-            <w:r>
-              <w:rPr>
-                <w:sz w:val="28"/>
-                <w:szCs w:val="28"/>
-              </w:rPr>
-              <w:t xml:space="preserve">Intel </w:t>
-            </w:r>
-            <w:proofErr w:type="spellStart"/>
-            <w:r>
-              <w:rPr>
-                <w:sz w:val="28"/>
-                <w:szCs w:val="28"/>
-              </w:rPr>
-              <w:t>core</w:t>
-            </w:r>
-            <w:proofErr w:type="spellEnd"/>
-          </w:p>
-          <w:p>
-            <w:pPr>
-              <w:rPr>
-                <w:sz w:val="28"/>
-                <w:szCs w:val="28"/>
-              </w:rPr>
-            </w:pPr>
-            <w:r>
-              <w:rPr>
-                <w:sz w:val="28"/>
-                <w:szCs w:val="28"/>
-              </w:rPr>
-              <w:t>I7-10700k</w:t>
+                <w:rFonts w:cstheme="minorHAnsi"/>
+                <w:bCs/>
+                <w:sz w:val="28"/>
+                <w:szCs w:val="28"/>
+              </w:rPr>
+            </w:pPr>
+            <w:r>
+              <w:rPr>
+                <w:rFonts w:eastAsia="Calibri" w:cstheme="minorHAnsi"/>
+                <w:bCs/>
+                <w:color w:val="000000"/>
+                <w:sz w:val="28"/>
+                <w:szCs w:val="28"/>
+              </w:rPr>
+              <w:t>Intel® Core™  I7-10700K</w:t>
             </w:r>
           </w:p>
         </w:tc>
@@ -2421,10 +2233,19 @@
           <w:p>
             <w:pPr>
               <w:rPr>
-                <w:sz w:val="28"/>
-                <w:szCs w:val="28"/>
-              </w:rPr>
-            </w:pPr>
+                <w:rFonts w:cstheme="minorHAnsi"/>
+                <w:sz w:val="28"/>
+                <w:szCs w:val="28"/>
+              </w:rPr>
+            </w:pPr>
+            <w:r>
+              <w:rPr>
+                <w:rFonts w:cstheme="minorHAnsi"/>
+                <w:sz w:val="28"/>
+                <w:szCs w:val="28"/>
+              </w:rPr>
+              <w:t>3.80GHz</w:t>
+            </w:r>
           </w:p>
         </w:tc>
         <w:tc>
@@ -2434,10 +2255,19 @@
           <w:p>
             <w:pPr>
               <w:rPr>
-                <w:sz w:val="28"/>
-                <w:szCs w:val="28"/>
-              </w:rPr>
-            </w:pPr>
+                <w:rFonts w:cstheme="minorHAnsi"/>
+                <w:sz w:val="28"/>
+                <w:szCs w:val="28"/>
+              </w:rPr>
+            </w:pPr>
+            <w:r>
+              <w:rPr>
+                <w:rFonts w:cstheme="minorHAnsi"/>
+                <w:sz w:val="28"/>
+                <w:szCs w:val="28"/>
+              </w:rPr>
+              <w:t>5.10GHz</w:t>
+            </w:r>
           </w:p>
         </w:tc>
         <w:tc>
@@ -2447,10 +2277,19 @@
           <w:p>
             <w:pPr>
               <w:rPr>
-                <w:sz w:val="28"/>
-                <w:szCs w:val="28"/>
-              </w:rPr>
-            </w:pPr>
+                <w:rFonts w:cstheme="minorHAnsi"/>
+                <w:sz w:val="28"/>
+                <w:szCs w:val="28"/>
+              </w:rPr>
+            </w:pPr>
+            <w:r>
+              <w:rPr>
+                <w:rFonts w:cstheme="minorHAnsi"/>
+                <w:sz w:val="28"/>
+                <w:szCs w:val="28"/>
+              </w:rPr>
+              <w:t>8</w:t>
+            </w:r>
           </w:p>
         </w:tc>
         <w:tc>
@@ -2460,10 +2299,19 @@
           <w:p>
             <w:pPr>
               <w:rPr>
-                <w:sz w:val="28"/>
-                <w:szCs w:val="28"/>
-              </w:rPr>
-            </w:pPr>
+                <w:rFonts w:cstheme="minorHAnsi"/>
+                <w:sz w:val="28"/>
+                <w:szCs w:val="28"/>
+              </w:rPr>
+            </w:pPr>
+            <w:r>
+              <w:rPr>
+                <w:rFonts w:cstheme="minorHAnsi"/>
+                <w:sz w:val="28"/>
+                <w:szCs w:val="28"/>
+              </w:rPr>
+              <w:t>16</w:t>
+            </w:r>
           </w:p>
         </w:tc>
         <w:tc>
@@ -2473,10 +2321,19 @@
           <w:p>
             <w:pPr>
               <w:rPr>
-                <w:sz w:val="28"/>
-                <w:szCs w:val="28"/>
-              </w:rPr>
-            </w:pPr>
+                <w:rFonts w:cstheme="minorHAnsi"/>
+                <w:sz w:val="28"/>
+                <w:szCs w:val="28"/>
+              </w:rPr>
+            </w:pPr>
+            <w:r>
+              <w:rPr>
+                <w:rFonts w:cstheme="minorHAnsi"/>
+                <w:sz w:val="28"/>
+                <w:szCs w:val="28"/>
+              </w:rPr>
+              <w:t>16MB</w:t>
+            </w:r>
           </w:p>
         </w:tc>
         <w:tc>
@@ -2486,10 +2343,19 @@
           <w:p>
             <w:pPr>
               <w:rPr>
-                <w:sz w:val="28"/>
-                <w:szCs w:val="28"/>
-              </w:rPr>
-            </w:pPr>
+                <w:rFonts w:cstheme="minorHAnsi"/>
+                <w:sz w:val="28"/>
+                <w:szCs w:val="28"/>
+              </w:rPr>
+            </w:pPr>
+            <w:r>
+              <w:rPr>
+                <w:rFonts w:cstheme="minorHAnsi"/>
+                <w:sz w:val="28"/>
+                <w:szCs w:val="28"/>
+              </w:rPr>
+              <w:t>125W</w:t>
+            </w:r>
           </w:p>
         </w:tc>
       </w:tr>
@@ -2504,40 +2370,21 @@
           <w:p>
             <w:pPr>
               <w:rPr>
-                <w:sz w:val="28"/>
-                <w:szCs w:val="28"/>
-              </w:rPr>
-            </w:pPr>
-            <w:proofErr w:type="spellStart"/>
-            <w:r>
-              <w:rPr>
-                <w:sz w:val="28"/>
-                <w:szCs w:val="28"/>
-              </w:rPr>
-              <w:t>Amd</w:t>
-            </w:r>
-            <w:proofErr w:type="spellEnd"/>
-            <w:r>
-              <w:rPr>
-                <w:sz w:val="28"/>
-                <w:szCs w:val="28"/>
-              </w:rPr>
-              <w:t xml:space="preserve"> Ryzen</w:t>
-            </w:r>
-          </w:p>
-          <w:p>
-            <w:pPr>
-              <w:rPr>
-                <w:sz w:val="28"/>
-                <w:szCs w:val="28"/>
-              </w:rPr>
-            </w:pPr>
-            <w:r>
-              <w:rPr>
-                <w:sz w:val="28"/>
-                <w:szCs w:val="28"/>
-              </w:rPr>
-              <w:t>8 3700X</w:t>
+                <w:rFonts w:cstheme="minorHAnsi"/>
+                <w:bCs/>
+                <w:sz w:val="28"/>
+                <w:szCs w:val="28"/>
+              </w:rPr>
+            </w:pPr>
+            <w:r>
+              <w:rPr>
+                <w:rFonts w:eastAsia="Calibri" w:cstheme="minorHAnsi"/>
+                <w:bCs/>
+                <w:color w:val="000000"/>
+                <w:sz w:val="28"/>
+                <w:szCs w:val="28"/>
+              </w:rPr>
+              <w:t>AMD Ryzen™  7 3700X</w:t>
             </w:r>
           </w:p>
         </w:tc>
@@ -2548,10 +2395,19 @@
           <w:p>
             <w:pPr>
               <w:rPr>
-                <w:sz w:val="28"/>
-                <w:szCs w:val="28"/>
-              </w:rPr>
-            </w:pPr>
+                <w:rFonts w:cstheme="minorHAnsi"/>
+                <w:sz w:val="28"/>
+                <w:szCs w:val="28"/>
+              </w:rPr>
+            </w:pPr>
+            <w:r>
+              <w:rPr>
+                <w:rFonts w:cstheme="minorHAnsi"/>
+                <w:sz w:val="28"/>
+                <w:szCs w:val="28"/>
+              </w:rPr>
+              <w:t>3.6GHz</w:t>
+            </w:r>
           </w:p>
         </w:tc>
         <w:tc>
@@ -2561,10 +2417,19 @@
           <w:p>
             <w:pPr>
               <w:rPr>
-                <w:sz w:val="28"/>
-                <w:szCs w:val="28"/>
-              </w:rPr>
-            </w:pPr>
+                <w:rFonts w:cstheme="minorHAnsi"/>
+                <w:sz w:val="28"/>
+                <w:szCs w:val="28"/>
+              </w:rPr>
+            </w:pPr>
+            <w:r>
+              <w:rPr>
+                <w:rFonts w:cstheme="minorHAnsi"/>
+                <w:sz w:val="28"/>
+                <w:szCs w:val="28"/>
+              </w:rPr>
+              <w:t>4.4GHz</w:t>
+            </w:r>
           </w:p>
         </w:tc>
         <w:tc>
@@ -2574,10 +2439,19 @@
           <w:p>
             <w:pPr>
               <w:rPr>
-                <w:sz w:val="28"/>
-                <w:szCs w:val="28"/>
-              </w:rPr>
-            </w:pPr>
+                <w:rFonts w:cstheme="minorHAnsi"/>
+                <w:sz w:val="28"/>
+                <w:szCs w:val="28"/>
+              </w:rPr>
+            </w:pPr>
+            <w:r>
+              <w:rPr>
+                <w:rFonts w:cstheme="minorHAnsi"/>
+                <w:sz w:val="28"/>
+                <w:szCs w:val="28"/>
+              </w:rPr>
+              <w:t>8</w:t>
+            </w:r>
           </w:p>
         </w:tc>
         <w:tc>
@@ -2587,10 +2461,19 @@
           <w:p>
             <w:pPr>
               <w:rPr>
-                <w:sz w:val="28"/>
-                <w:szCs w:val="28"/>
-              </w:rPr>
-            </w:pPr>
+                <w:rFonts w:cstheme="minorHAnsi"/>
+                <w:sz w:val="28"/>
+                <w:szCs w:val="28"/>
+              </w:rPr>
+            </w:pPr>
+            <w:r>
+              <w:rPr>
+                <w:rFonts w:cstheme="minorHAnsi"/>
+                <w:sz w:val="28"/>
+                <w:szCs w:val="28"/>
+              </w:rPr>
+              <w:t>16</w:t>
+            </w:r>
           </w:p>
         </w:tc>
         <w:tc>
@@ -2600,10 +2483,19 @@
           <w:p>
             <w:pPr>
               <w:rPr>
-                <w:sz w:val="28"/>
-                <w:szCs w:val="28"/>
-              </w:rPr>
-            </w:pPr>
+                <w:rFonts w:cstheme="minorHAnsi"/>
+                <w:sz w:val="28"/>
+                <w:szCs w:val="28"/>
+              </w:rPr>
+            </w:pPr>
+            <w:r>
+              <w:rPr>
+                <w:rFonts w:cstheme="minorHAnsi"/>
+                <w:sz w:val="28"/>
+                <w:szCs w:val="28"/>
+              </w:rPr>
+              <w:t>32MB</w:t>
+            </w:r>
           </w:p>
         </w:tc>
         <w:tc>
@@ -2613,10 +2505,19 @@
           <w:p>
             <w:pPr>
               <w:rPr>
-                <w:sz w:val="28"/>
-                <w:szCs w:val="28"/>
-              </w:rPr>
-            </w:pPr>
+                <w:rFonts w:cstheme="minorHAnsi"/>
+                <w:sz w:val="28"/>
+                <w:szCs w:val="28"/>
+              </w:rPr>
+            </w:pPr>
+            <w:r>
+              <w:rPr>
+                <w:rFonts w:cstheme="minorHAnsi"/>
+                <w:sz w:val="28"/>
+                <w:szCs w:val="28"/>
+              </w:rPr>
+              <w:t>65W</w:t>
+            </w:r>
           </w:p>
         </w:tc>
       </w:tr>
@@ -2649,14 +2550,16 @@
           <w:p>
             <w:pPr>
               <w:rPr>
-                <w:sz w:val="28"/>
-                <w:szCs w:val="28"/>
-              </w:rPr>
-            </w:pPr>
-            <w:r>
-              <w:rPr>
-                <w:sz w:val="28"/>
-                <w:szCs w:val="28"/>
+                <w:rFonts w:cstheme="minorHAnsi"/>
+                <w:sz w:val="32"/>
+                <w:szCs w:val="32"/>
+              </w:rPr>
+            </w:pPr>
+            <w:r>
+              <w:rPr>
+                <w:rFonts w:cstheme="minorHAnsi"/>
+                <w:sz w:val="32"/>
+                <w:szCs w:val="32"/>
               </w:rPr>
               <w:t>Litografía</w:t>
             </w:r>
@@ -2669,14 +2572,16 @@
           <w:p>
             <w:pPr>
               <w:rPr>
-                <w:sz w:val="28"/>
-                <w:szCs w:val="28"/>
-              </w:rPr>
-            </w:pPr>
-            <w:r>
-              <w:rPr>
-                <w:sz w:val="28"/>
-                <w:szCs w:val="28"/>
+                <w:rFonts w:cstheme="minorHAnsi"/>
+                <w:sz w:val="32"/>
+                <w:szCs w:val="32"/>
+              </w:rPr>
+            </w:pPr>
+            <w:r>
+              <w:rPr>
+                <w:rFonts w:cstheme="minorHAnsi"/>
+                <w:sz w:val="32"/>
+                <w:szCs w:val="32"/>
               </w:rPr>
               <w:t>Velocidad Max</w:t>
             </w:r>
@@ -2684,14 +2589,16 @@
           <w:p>
             <w:pPr>
               <w:rPr>
-                <w:sz w:val="28"/>
-                <w:szCs w:val="28"/>
-              </w:rPr>
-            </w:pPr>
-            <w:r>
-              <w:rPr>
-                <w:sz w:val="28"/>
-                <w:szCs w:val="28"/>
+                <w:rFonts w:cstheme="minorHAnsi"/>
+                <w:sz w:val="32"/>
+                <w:szCs w:val="32"/>
+              </w:rPr>
+            </w:pPr>
+            <w:r>
+              <w:rPr>
+                <w:rFonts w:cstheme="minorHAnsi"/>
+                <w:sz w:val="32"/>
+                <w:szCs w:val="32"/>
               </w:rPr>
               <w:t>Memoria</w:t>
             </w:r>
@@ -2704,19 +2611,19 @@
           <w:p>
             <w:pPr>
               <w:rPr>
-                <w:sz w:val="28"/>
-                <w:szCs w:val="28"/>
-              </w:rPr>
-            </w:pPr>
-            <w:proofErr w:type="spellStart"/>
-            <w:r>
-              <w:rPr>
-                <w:sz w:val="28"/>
-                <w:szCs w:val="28"/>
+                <w:rFonts w:cstheme="minorHAnsi"/>
+                <w:sz w:val="32"/>
+                <w:szCs w:val="32"/>
+              </w:rPr>
+            </w:pPr>
+            <w:r>
+              <w:rPr>
+                <w:rFonts w:cstheme="minorHAnsi"/>
+                <w:sz w:val="32"/>
+                <w:szCs w:val="32"/>
               </w:rPr>
               <w:t>Zocalo</w:t>
             </w:r>
-            <w:proofErr w:type="spellEnd"/>
           </w:p>
         </w:tc>
         <w:tc>
@@ -2726,14 +2633,16 @@
           <w:p>
             <w:pPr>
               <w:rPr>
-                <w:sz w:val="28"/>
-                <w:szCs w:val="28"/>
-              </w:rPr>
-            </w:pPr>
-            <w:r>
-              <w:rPr>
-                <w:sz w:val="28"/>
-                <w:szCs w:val="28"/>
+                <w:rFonts w:cstheme="minorHAnsi"/>
+                <w:sz w:val="32"/>
+                <w:szCs w:val="32"/>
+              </w:rPr>
+            </w:pPr>
+            <w:r>
+              <w:rPr>
+                <w:rFonts w:cstheme="minorHAnsi"/>
+                <w:sz w:val="32"/>
+                <w:szCs w:val="32"/>
               </w:rPr>
               <w:t>Precio</w:t>
             </w:r>
@@ -2748,12 +2657,14 @@
           <w:p>
             <w:pPr>
               <w:rPr>
-                <w:sz w:val="28"/>
-                <w:szCs w:val="28"/>
-              </w:rPr>
-            </w:pPr>
-            <w:r>
-              <w:rPr>
+                <w:rFonts w:cstheme="minorHAnsi"/>
+                <w:sz w:val="28"/>
+                <w:szCs w:val="28"/>
+              </w:rPr>
+            </w:pPr>
+            <w:r>
+              <w:rPr>
+                <w:rFonts w:cstheme="minorHAnsi"/>
                 <w:sz w:val="28"/>
                 <w:szCs w:val="28"/>
               </w:rPr>
@@ -2768,10 +2679,19 @@
           <w:p>
             <w:pPr>
               <w:rPr>
-                <w:sz w:val="28"/>
-                <w:szCs w:val="28"/>
-              </w:rPr>
-            </w:pPr>
+                <w:rFonts w:cstheme="minorHAnsi"/>
+                <w:sz w:val="28"/>
+                <w:szCs w:val="28"/>
+              </w:rPr>
+            </w:pPr>
+            <w:r>
+              <w:rPr>
+                <w:rFonts w:cstheme="minorHAnsi"/>
+                <w:sz w:val="28"/>
+                <w:szCs w:val="28"/>
+              </w:rPr>
+              <w:t>2666 MHz</w:t>
+            </w:r>
           </w:p>
         </w:tc>
         <w:tc>
@@ -2781,10 +2701,19 @@
           <w:p>
             <w:pPr>
               <w:rPr>
-                <w:sz w:val="28"/>
-                <w:szCs w:val="28"/>
-              </w:rPr>
-            </w:pPr>
+                <w:rFonts w:cstheme="minorHAnsi"/>
+                <w:sz w:val="28"/>
+                <w:szCs w:val="28"/>
+              </w:rPr>
+            </w:pPr>
+            <w:r>
+              <w:rPr>
+                <w:rFonts w:cstheme="minorHAnsi"/>
+                <w:sz w:val="28"/>
+                <w:szCs w:val="28"/>
+              </w:rPr>
+              <w:t>FCLGA 1151</w:t>
+            </w:r>
           </w:p>
         </w:tc>
         <w:tc>
@@ -2794,10 +2723,19 @@
           <w:p>
             <w:pPr>
               <w:rPr>
-                <w:sz w:val="28"/>
-                <w:szCs w:val="28"/>
-              </w:rPr>
-            </w:pPr>
+                <w:rFonts w:cstheme="minorHAnsi"/>
+                <w:sz w:val="28"/>
+                <w:szCs w:val="28"/>
+              </w:rPr>
+            </w:pPr>
+            <w:r>
+              <w:rPr>
+                <w:rFonts w:cstheme="minorHAnsi"/>
+                <w:sz w:val="28"/>
+                <w:szCs w:val="28"/>
+              </w:rPr>
+              <w:t>$195</w:t>
+            </w:r>
           </w:p>
         </w:tc>
       </w:tr>
@@ -2809,10 +2747,19 @@
           <w:p>
             <w:pPr>
               <w:rPr>
-                <w:sz w:val="28"/>
-                <w:szCs w:val="28"/>
-              </w:rPr>
-            </w:pPr>
+                <w:rFonts w:cstheme="minorHAnsi"/>
+                <w:sz w:val="28"/>
+                <w:szCs w:val="28"/>
+              </w:rPr>
+            </w:pPr>
+            <w:r>
+              <w:rPr>
+                <w:rFonts w:cstheme="minorHAnsi"/>
+                <w:sz w:val="28"/>
+                <w:szCs w:val="28"/>
+              </w:rPr>
+              <w:t>7nm</w:t>
+            </w:r>
           </w:p>
         </w:tc>
         <w:tc>
@@ -2822,10 +2769,19 @@
           <w:p>
             <w:pPr>
               <w:rPr>
-                <w:sz w:val="28"/>
-                <w:szCs w:val="28"/>
-              </w:rPr>
-            </w:pPr>
+                <w:rFonts w:cstheme="minorHAnsi"/>
+                <w:sz w:val="28"/>
+                <w:szCs w:val="28"/>
+              </w:rPr>
+            </w:pPr>
+            <w:r>
+              <w:rPr>
+                <w:rFonts w:cstheme="minorHAnsi"/>
+                <w:sz w:val="28"/>
+                <w:szCs w:val="28"/>
+              </w:rPr>
+              <w:t>3200MHz</w:t>
+            </w:r>
           </w:p>
         </w:tc>
         <w:tc>
@@ -2835,10 +2791,19 @@
           <w:p>
             <w:pPr>
               <w:rPr>
-                <w:sz w:val="28"/>
-                <w:szCs w:val="28"/>
-              </w:rPr>
-            </w:pPr>
+                <w:rFonts w:cstheme="minorHAnsi"/>
+                <w:sz w:val="28"/>
+                <w:szCs w:val="28"/>
+              </w:rPr>
+            </w:pPr>
+            <w:r>
+              <w:rPr>
+                <w:rFonts w:cstheme="minorHAnsi"/>
+                <w:sz w:val="28"/>
+                <w:szCs w:val="28"/>
+              </w:rPr>
+              <w:t>AM4</w:t>
+            </w:r>
           </w:p>
         </w:tc>
         <w:tc>
@@ -2848,10 +2813,27 @@
           <w:p>
             <w:pPr>
               <w:rPr>
-                <w:sz w:val="28"/>
-                <w:szCs w:val="28"/>
-              </w:rPr>
-            </w:pPr>
+                <w:rFonts w:cstheme="minorHAnsi"/>
+                <w:sz w:val="28"/>
+                <w:szCs w:val="28"/>
+              </w:rPr>
+            </w:pPr>
+            <w:r>
+              <w:rPr>
+                <w:rFonts w:cstheme="minorHAnsi"/>
+                <w:sz w:val="28"/>
+                <w:szCs w:val="28"/>
+              </w:rPr>
+              <w:t>$2</w:t>
+            </w:r>
+            <w:r>
+              <w:rPr>
+                <w:rFonts w:cstheme="minorHAnsi"/>
+                <w:sz w:val="28"/>
+                <w:szCs w:val="28"/>
+              </w:rPr>
+              <w:t>79</w:t>
+            </w:r>
           </w:p>
         </w:tc>
       </w:tr>
@@ -2863,10 +2845,19 @@
           <w:p>
             <w:pPr>
               <w:rPr>
-                <w:sz w:val="28"/>
-                <w:szCs w:val="28"/>
-              </w:rPr>
-            </w:pPr>
+                <w:rFonts w:cstheme="minorHAnsi"/>
+                <w:sz w:val="28"/>
+                <w:szCs w:val="28"/>
+              </w:rPr>
+            </w:pPr>
+            <w:r>
+              <w:rPr>
+                <w:rFonts w:cstheme="minorHAnsi"/>
+                <w:sz w:val="28"/>
+                <w:szCs w:val="28"/>
+              </w:rPr>
+              <w:t>14nm</w:t>
+            </w:r>
           </w:p>
         </w:tc>
         <w:tc>
@@ -2876,10 +2867,19 @@
           <w:p>
             <w:pPr>
               <w:rPr>
-                <w:sz w:val="28"/>
-                <w:szCs w:val="28"/>
-              </w:rPr>
-            </w:pPr>
+                <w:rFonts w:cstheme="minorHAnsi"/>
+                <w:sz w:val="28"/>
+                <w:szCs w:val="28"/>
+              </w:rPr>
+            </w:pPr>
+            <w:r>
+              <w:rPr>
+                <w:rFonts w:cstheme="minorHAnsi"/>
+                <w:sz w:val="28"/>
+                <w:szCs w:val="28"/>
+              </w:rPr>
+              <w:t>2933MHz</w:t>
+            </w:r>
           </w:p>
         </w:tc>
         <w:tc>
@@ -2889,10 +2889,19 @@
           <w:p>
             <w:pPr>
               <w:rPr>
-                <w:sz w:val="28"/>
-                <w:szCs w:val="28"/>
-              </w:rPr>
-            </w:pPr>
+                <w:rFonts w:cstheme="minorHAnsi"/>
+                <w:sz w:val="28"/>
+                <w:szCs w:val="28"/>
+              </w:rPr>
+            </w:pPr>
+            <w:r>
+              <w:rPr>
+                <w:rFonts w:cstheme="minorHAnsi"/>
+                <w:sz w:val="28"/>
+                <w:szCs w:val="28"/>
+              </w:rPr>
+              <w:t xml:space="preserve"> FCLGA1200</w:t>
+            </w:r>
           </w:p>
         </w:tc>
         <w:tc>
@@ -2902,10 +2911,27 @@
           <w:p>
             <w:pPr>
               <w:rPr>
-                <w:sz w:val="28"/>
-                <w:szCs w:val="28"/>
-              </w:rPr>
-            </w:pPr>
+                <w:rFonts w:cstheme="minorHAnsi"/>
+                <w:sz w:val="28"/>
+                <w:szCs w:val="28"/>
+              </w:rPr>
+            </w:pPr>
+            <w:r>
+              <w:rPr>
+                <w:rFonts w:cstheme="minorHAnsi"/>
+                <w:sz w:val="28"/>
+                <w:szCs w:val="28"/>
+              </w:rPr>
+              <w:t>$3</w:t>
+            </w:r>
+            <w:r>
+              <w:rPr>
+                <w:rFonts w:cstheme="minorHAnsi"/>
+                <w:sz w:val="28"/>
+                <w:szCs w:val="28"/>
+              </w:rPr>
+              <w:t>67</w:t>
+            </w:r>
           </w:p>
         </w:tc>
       </w:tr>
@@ -2917,10 +2943,19 @@
           <w:p>
             <w:pPr>
               <w:rPr>
-                <w:sz w:val="28"/>
-                <w:szCs w:val="28"/>
-              </w:rPr>
-            </w:pPr>
+                <w:rFonts w:cstheme="minorHAnsi"/>
+                <w:sz w:val="28"/>
+                <w:szCs w:val="28"/>
+              </w:rPr>
+            </w:pPr>
+            <w:r>
+              <w:rPr>
+                <w:rFonts w:cstheme="minorHAnsi"/>
+                <w:sz w:val="28"/>
+                <w:szCs w:val="28"/>
+              </w:rPr>
+              <w:t>7nm</w:t>
+            </w:r>
           </w:p>
         </w:tc>
         <w:tc>
@@ -2930,10 +2965,19 @@
           <w:p>
             <w:pPr>
               <w:rPr>
-                <w:sz w:val="28"/>
-                <w:szCs w:val="28"/>
-              </w:rPr>
-            </w:pPr>
+                <w:rFonts w:cstheme="minorHAnsi"/>
+                <w:sz w:val="28"/>
+                <w:szCs w:val="28"/>
+              </w:rPr>
+            </w:pPr>
+            <w:r>
+              <w:rPr>
+                <w:rFonts w:cstheme="minorHAnsi"/>
+                <w:sz w:val="28"/>
+                <w:szCs w:val="28"/>
+              </w:rPr>
+              <w:t>3200MHZ</w:t>
+            </w:r>
           </w:p>
         </w:tc>
         <w:tc>
@@ -2943,10 +2987,19 @@
           <w:p>
             <w:pPr>
               <w:rPr>
-                <w:sz w:val="28"/>
-                <w:szCs w:val="28"/>
-              </w:rPr>
-            </w:pPr>
+                <w:rFonts w:cstheme="minorHAnsi"/>
+                <w:sz w:val="28"/>
+                <w:szCs w:val="28"/>
+              </w:rPr>
+            </w:pPr>
+            <w:r>
+              <w:rPr>
+                <w:rFonts w:cstheme="minorHAnsi"/>
+                <w:sz w:val="28"/>
+                <w:szCs w:val="28"/>
+              </w:rPr>
+              <w:t>AM4</w:t>
+            </w:r>
           </w:p>
         </w:tc>
         <w:tc>
@@ -2956,10 +3009,27 @@
           <w:p>
             <w:pPr>
               <w:rPr>
-                <w:sz w:val="28"/>
-                <w:szCs w:val="28"/>
-              </w:rPr>
-            </w:pPr>
+                <w:rFonts w:cstheme="minorHAnsi"/>
+                <w:sz w:val="28"/>
+                <w:szCs w:val="28"/>
+              </w:rPr>
+            </w:pPr>
+            <w:r>
+              <w:rPr>
+                <w:rFonts w:cstheme="minorHAnsi"/>
+                <w:sz w:val="28"/>
+                <w:szCs w:val="28"/>
+              </w:rPr>
+              <w:t>$</w:t>
+            </w:r>
+            <w:r>
+              <w:rPr>
+                <w:rFonts w:cstheme="minorHAnsi"/>
+                <w:sz w:val="28"/>
+                <w:szCs w:val="28"/>
+              </w:rPr>
+              <w:t>294</w:t>
+            </w:r>
           </w:p>
         </w:tc>
       </w:tr>
@@ -2990,257 +3060,6 @@
           <w:szCs w:val="28"/>
         </w:rPr>
       </w:pPr>
-      <w:r>
-        <w:rPr>
-          <w:sz w:val="28"/>
-          <w:szCs w:val="28"/>
-        </w:rPr>
-        <w:t>Frecuencia Base</w:t>
-      </w:r>
-      <w:r>
-        <w:rPr>
-          <w:sz w:val="28"/>
-          <w:szCs w:val="28"/>
-        </w:rPr>
-        <w:t>:</w:t>
-      </w:r>
-      <w:r>
-        <w:t xml:space="preserve"> </w:t>
-      </w:r>
-      <w:r>
-        <w:rPr>
-          <w:sz w:val="28"/>
-          <w:szCs w:val="28"/>
-        </w:rPr>
-        <w:t>la frecuencia base de un componente es la frecuencia normal a la que siempre va a funcionar en función de lo que la carga de trabajo que le pidamos a los núcleos y del número de núcleos que estén realizando el trabajo.</w:t>
-      </w:r>
-    </w:p>
-    <w:p>
-      <w:pPr>
-        <w:pStyle w:val="Prrafodelista"/>
-        <w:rPr>
-          <w:sz w:val="28"/>
-          <w:szCs w:val="28"/>
-        </w:rPr>
-      </w:pPr>
-    </w:p>
-    <w:p>
-      <w:pPr>
-        <w:pStyle w:val="Prrafodelista"/>
-        <w:rPr>
-          <w:sz w:val="28"/>
-          <w:szCs w:val="28"/>
-        </w:rPr>
-      </w:pPr>
-      <w:r>
-        <w:rPr>
-          <w:sz w:val="28"/>
-          <w:szCs w:val="28"/>
-        </w:rPr>
-        <w:t xml:space="preserve">Frecuencia Turbo: </w:t>
-      </w:r>
-      <w:r>
-        <w:rPr>
-          <w:sz w:val="28"/>
-          <w:szCs w:val="28"/>
-        </w:rPr>
-        <w:t>indica la frecuencia más alta posible que se puede alcanzar cuando las condiciones permiten que el procesador entre en el modo turbo.</w:t>
-      </w:r>
-    </w:p>
-    <w:p>
-      <w:pPr>
-        <w:pStyle w:val="Prrafodelista"/>
-        <w:rPr>
-          <w:sz w:val="28"/>
-          <w:szCs w:val="28"/>
-        </w:rPr>
-      </w:pPr>
-    </w:p>
-    <w:p>
-      <w:pPr>
-        <w:pStyle w:val="Prrafodelista"/>
-        <w:rPr>
-          <w:sz w:val="28"/>
-          <w:szCs w:val="28"/>
-        </w:rPr>
-      </w:pPr>
-      <w:proofErr w:type="spellStart"/>
-      <w:r>
-        <w:rPr>
-          <w:sz w:val="28"/>
-          <w:szCs w:val="28"/>
-        </w:rPr>
-        <w:lastRenderedPageBreak/>
-        <w:t>N°Nucleos</w:t>
-      </w:r>
-      <w:proofErr w:type="spellEnd"/>
-      <w:r>
-        <w:rPr>
-          <w:sz w:val="28"/>
-          <w:szCs w:val="28"/>
-        </w:rPr>
-        <w:t xml:space="preserve">: los </w:t>
-      </w:r>
-      <w:r>
-        <w:rPr>
-          <w:sz w:val="28"/>
-          <w:szCs w:val="28"/>
-        </w:rPr>
-        <w:t>núcleos del procesador son los encargados de realizar cuatro tareas fundamentales: buscar, decodificar, ejecutar y reescribir.</w:t>
-      </w:r>
-    </w:p>
-    <w:p>
-      <w:pPr>
-        <w:pStyle w:val="Prrafodelista"/>
-        <w:rPr>
-          <w:sz w:val="28"/>
-          <w:szCs w:val="28"/>
-        </w:rPr>
-      </w:pPr>
-    </w:p>
-    <w:p>
-      <w:pPr>
-        <w:pStyle w:val="Prrafodelista"/>
-        <w:rPr>
-          <w:sz w:val="28"/>
-          <w:szCs w:val="28"/>
-        </w:rPr>
-      </w:pPr>
-    </w:p>
-    <w:p>
-      <w:pPr>
-        <w:pStyle w:val="Prrafodelista"/>
-        <w:rPr>
-          <w:sz w:val="28"/>
-          <w:szCs w:val="28"/>
-        </w:rPr>
-      </w:pPr>
-    </w:p>
-    <w:p>
-      <w:pPr>
-        <w:pStyle w:val="Prrafodelista"/>
-        <w:rPr>
-          <w:sz w:val="28"/>
-          <w:szCs w:val="28"/>
-        </w:rPr>
-      </w:pPr>
-    </w:p>
-    <w:p>
-      <w:pPr>
-        <w:pStyle w:val="Prrafodelista"/>
-        <w:rPr>
-          <w:sz w:val="28"/>
-          <w:szCs w:val="28"/>
-        </w:rPr>
-      </w:pPr>
-    </w:p>
-    <w:p>
-      <w:pPr>
-        <w:pStyle w:val="Prrafodelista"/>
-        <w:rPr>
-          <w:sz w:val="28"/>
-          <w:szCs w:val="28"/>
-        </w:rPr>
-      </w:pPr>
-    </w:p>
-    <w:p>
-      <w:pPr>
-        <w:pStyle w:val="Prrafodelista"/>
-        <w:rPr>
-          <w:sz w:val="28"/>
-          <w:szCs w:val="28"/>
-        </w:rPr>
-      </w:pPr>
-      <w:r>
-        <w:rPr>
-          <w:sz w:val="28"/>
-          <w:szCs w:val="28"/>
-        </w:rPr>
-        <w:t xml:space="preserve">Los </w:t>
-      </w:r>
-      <w:proofErr w:type="spellStart"/>
-      <w:r>
-        <w:rPr>
-          <w:sz w:val="28"/>
-          <w:szCs w:val="28"/>
-        </w:rPr>
-        <w:t>modulos</w:t>
-      </w:r>
-      <w:proofErr w:type="spellEnd"/>
-      <w:r>
-        <w:rPr>
-          <w:sz w:val="28"/>
-          <w:szCs w:val="28"/>
-        </w:rPr>
-        <w:t xml:space="preserve"> que tiene la arquitectura de </w:t>
-      </w:r>
-      <w:proofErr w:type="spellStart"/>
-      <w:r>
-        <w:rPr>
-          <w:sz w:val="28"/>
-          <w:szCs w:val="28"/>
-        </w:rPr>
-        <w:t>Von</w:t>
-      </w:r>
-      <w:proofErr w:type="spellEnd"/>
-      <w:r>
-        <w:rPr>
-          <w:sz w:val="28"/>
-          <w:szCs w:val="28"/>
-        </w:rPr>
-        <w:t xml:space="preserve"> Neumann es que </w:t>
-      </w:r>
-    </w:p>
-    <w:p>
-      <w:pPr>
-        <w:pStyle w:val="Prrafodelista"/>
-        <w:rPr>
-          <w:sz w:val="28"/>
-          <w:szCs w:val="28"/>
-        </w:rPr>
-      </w:pPr>
-      <w:r>
-        <w:rPr>
-          <w:sz w:val="28"/>
-          <w:szCs w:val="28"/>
-        </w:rPr>
-        <w:t xml:space="preserve">tiene </w:t>
-      </w:r>
-      <w:r>
-        <w:rPr>
-          <w:sz w:val="28"/>
-          <w:szCs w:val="28"/>
-        </w:rPr>
-        <w:t>una unidad de procesamiento que contiene una unidad aritmético lógica</w:t>
-      </w:r>
-      <w:r>
-        <w:rPr>
-          <w:sz w:val="28"/>
-          <w:szCs w:val="28"/>
-        </w:rPr>
-        <w:t>,</w:t>
-      </w:r>
-      <w:r>
-        <w:rPr>
-          <w:sz w:val="28"/>
-          <w:szCs w:val="28"/>
-        </w:rPr>
-        <w:t xml:space="preserve"> registro de instrucciones</w:t>
-      </w:r>
-      <w:r>
-        <w:rPr>
-          <w:sz w:val="28"/>
-          <w:szCs w:val="28"/>
-        </w:rPr>
-        <w:t xml:space="preserve">, </w:t>
-      </w:r>
-      <w:r>
-        <w:rPr>
-          <w:sz w:val="28"/>
-          <w:szCs w:val="28"/>
-        </w:rPr>
-        <w:t xml:space="preserve"> un contador de programa, una memoria para almacenar tanto datos como instrucciones, almacenamiento masivo externo y mecanismo de entrada y salida es un sistema de programas almacenado pero tiene un conjunto dedicado de direcciones y buses de datos para leer datos desde memorias y escribir datos en la misma y otro conjunto de direcciones y datos para ir a buscar instrucciones.</w:t>
-      </w:r>
     </w:p>
     <w:p>
       <w:pPr>

</xml_diff>